<commit_message>
Update on hardware specification
</commit_message>
<xml_diff>
--- a/Doku/Snake_LB_CsP.docx
+++ b/Doku/Snake_LB_CsP.docx
@@ -1334,139 +1334,145 @@
       </w:r>
       <w:proofErr w:type="spellEnd"/>
     </w:p>
-    <w:p>
-      <w:pPr>
-        <w:pStyle w:val="Cmsor2"/>
-      </w:pPr>
-      <w:r>
-        <w:t>2.2.2. Egyszerű soros interfész</w:t>
-      </w:r>
-    </w:p>
-    <w:p>
-      <w:pPr>
-        <w:pStyle w:val="Cmsor4"/>
-      </w:pPr>
-      <w:r>
-        <w:t>2.</w:t>
-      </w:r>
-      <w:r>
-        <w:t>2</w:t>
-      </w:r>
-      <w:r>
-        <w:t>.2.</w:t>
-      </w:r>
-      <w:r>
-        <w:t>1.</w:t>
-      </w:r>
-      <w:r>
-        <w:t xml:space="preserve"> LED</w:t>
-      </w:r>
-    </w:p>
-    <w:p>
-      <w:r>
-        <w:t>8 szint kijelzése (</w:t>
-      </w:r>
-      <w:proofErr w:type="spellStart"/>
-      <w:r>
-        <w:t>one</w:t>
-      </w:r>
-      <w:proofErr w:type="spellEnd"/>
-      <w:r>
-        <w:t xml:space="preserve"> hot kódolás?)</w:t>
-      </w:r>
-    </w:p>
-    <w:p>
-      <w:r>
-        <w:t>Regiszterek</w:t>
-      </w:r>
-      <w:r>
-        <w:t xml:space="preserve"> -&gt; lásd </w:t>
-      </w:r>
-      <w:proofErr w:type="spellStart"/>
-      <w:r>
-        <w:t>visio</w:t>
-      </w:r>
-      <w:proofErr w:type="spellEnd"/>
-    </w:p>
-    <w:p>
-      <w:pPr>
-        <w:pStyle w:val="Cmsor4"/>
-      </w:pPr>
-      <w:r>
-        <w:t>2.</w:t>
-      </w:r>
-      <w:r>
-        <w:t>2</w:t>
-      </w:r>
-      <w:r>
-        <w:t>.3.</w:t>
-      </w:r>
-      <w:r>
-        <w:t>2.</w:t>
-      </w:r>
-      <w:r>
-        <w:t xml:space="preserve"> Hétszegmenses kijelző</w:t>
-      </w:r>
-    </w:p>
-    <w:p>
-      <w:r>
-        <w:t>Pontok kijelzése: 0-99</w:t>
-      </w:r>
-    </w:p>
-    <w:p>
-      <w:r>
-        <w:t>Regiszterek</w:t>
-      </w:r>
-      <w:r>
-        <w:t xml:space="preserve"> -&gt; lásd </w:t>
-      </w:r>
-      <w:proofErr w:type="spellStart"/>
-      <w:r>
-        <w:t>visio</w:t>
-      </w:r>
-      <w:proofErr w:type="spellEnd"/>
-    </w:p>
-    <w:p>
-      <w:pPr>
-        <w:pStyle w:val="Cmsor4"/>
-      </w:pPr>
-      <w:r>
-        <w:t>2.</w:t>
-      </w:r>
-      <w:r>
-        <w:t>2</w:t>
-      </w:r>
-      <w:r>
-        <w:t>.4.</w:t>
-      </w:r>
-      <w:r>
-        <w:t>3.</w:t>
-      </w:r>
-      <w:r>
-        <w:t xml:space="preserve"> </w:t>
-      </w:r>
-      <w:proofErr w:type="gramStart"/>
-      <w:r>
-        <w:t>Navigációs</w:t>
-      </w:r>
-      <w:proofErr w:type="gramEnd"/>
-      <w:r>
-        <w:t xml:space="preserve"> gombok</w:t>
-      </w:r>
-    </w:p>
-    <w:p>
-      <w:r>
-        <w:t>Kígyó</w:t>
-      </w:r>
-      <w:r>
-        <w:t xml:space="preserve"> irányítása</w:t>
+    <w:p/>
+    <w:p>
+      <w:r>
+        <w:t>íráskor az oszlopcím automatikusan növekszik, a lapcím nem</w:t>
       </w:r>
       <w:bookmarkStart w:id="0" w:name="_GoBack"/>
       <w:bookmarkEnd w:id="0"/>
     </w:p>
     <w:p>
+      <w:pPr>
+        <w:pStyle w:val="Cmsor2"/>
+      </w:pPr>
+      <w:r>
+        <w:t>2.2.2. Egyszerű soros interfész</w:t>
+      </w:r>
+    </w:p>
+    <w:p>
+      <w:pPr>
+        <w:pStyle w:val="Cmsor4"/>
+      </w:pPr>
+      <w:r>
+        <w:t>2.</w:t>
+      </w:r>
+      <w:r>
+        <w:t>2</w:t>
+      </w:r>
+      <w:r>
+        <w:t>.2.</w:t>
+      </w:r>
+      <w:r>
+        <w:t>1.</w:t>
+      </w:r>
+      <w:r>
+        <w:t xml:space="preserve"> LED</w:t>
+      </w:r>
+    </w:p>
+    <w:p>
+      <w:r>
+        <w:t>8 szint kijelzése (</w:t>
+      </w:r>
+      <w:proofErr w:type="spellStart"/>
+      <w:r>
+        <w:t>one</w:t>
+      </w:r>
+      <w:proofErr w:type="spellEnd"/>
+      <w:r>
+        <w:t xml:space="preserve"> hot kódolás?)</w:t>
+      </w:r>
+    </w:p>
+    <w:p>
+      <w:r>
+        <w:t>Regiszterek</w:t>
+      </w:r>
+      <w:r>
+        <w:t xml:space="preserve"> -&gt; lásd </w:t>
+      </w:r>
+      <w:proofErr w:type="spellStart"/>
+      <w:r>
+        <w:t>visio</w:t>
+      </w:r>
+      <w:proofErr w:type="spellEnd"/>
+    </w:p>
+    <w:p>
+      <w:pPr>
+        <w:pStyle w:val="Cmsor4"/>
+      </w:pPr>
+      <w:r>
+        <w:t>2.</w:t>
+      </w:r>
+      <w:r>
+        <w:t>2</w:t>
+      </w:r>
+      <w:r>
+        <w:t>.3.</w:t>
+      </w:r>
+      <w:r>
+        <w:t>2.</w:t>
+      </w:r>
+      <w:r>
+        <w:t xml:space="preserve"> Hétszegmenses kijelző</w:t>
+      </w:r>
+    </w:p>
+    <w:p>
+      <w:r>
+        <w:t>Pontok kijelzése: 0-99</w:t>
+      </w:r>
+    </w:p>
+    <w:p>
+      <w:r>
+        <w:t>Regiszterek</w:t>
+      </w:r>
+      <w:r>
+        <w:t xml:space="preserve"> -&gt; lásd </w:t>
+      </w:r>
+      <w:proofErr w:type="spellStart"/>
+      <w:r>
+        <w:t>visio</w:t>
+      </w:r>
+      <w:proofErr w:type="spellEnd"/>
+    </w:p>
+    <w:p>
+      <w:pPr>
+        <w:pStyle w:val="Cmsor4"/>
+      </w:pPr>
       <w:r>
         <w:lastRenderedPageBreak/>
+        <w:t>2.</w:t>
+      </w:r>
+      <w:r>
+        <w:t>2</w:t>
+      </w:r>
+      <w:r>
+        <w:t>.4.</w:t>
+      </w:r>
+      <w:r>
+        <w:t>3.</w:t>
+      </w:r>
+      <w:r>
+        <w:t xml:space="preserve"> </w:t>
+      </w:r>
+      <w:proofErr w:type="gramStart"/>
+      <w:r>
+        <w:t>Navigációs</w:t>
+      </w:r>
+      <w:proofErr w:type="gramEnd"/>
+      <w:r>
+        <w:t xml:space="preserve"> gombok</w:t>
+      </w:r>
+    </w:p>
+    <w:p>
+      <w:r>
+        <w:t>Kígyó</w:t>
+      </w:r>
+      <w:r>
+        <w:t xml:space="preserve"> irányítása</w:t>
+      </w:r>
+    </w:p>
+    <w:p>
+      <w:r>
         <w:t xml:space="preserve">Regiszterbe beleírja az utolsó irány értékét, nem generál </w:t>
       </w:r>
       <w:proofErr w:type="spellStart"/>

</xml_diff>